<commit_message>
Split the image and paragraphs in the main pages
</commit_message>
<xml_diff>
--- a/Content/Wall-E.docx
+++ b/Content/Wall-E.docx
@@ -7,32 +7,40 @@
         <w:ind w:firstLine="720"/>
       </w:pPr>
       <w:r>
-        <w:t>During the summers of 2016 and 2017</w:t>
-      </w:r>
-      <w:r>
-        <w:t>,</w:t>
-      </w:r>
-      <w:r>
-        <w:t xml:space="preserve"> I worked at Rev Robotics, an educational robotics company which </w:t>
-      </w:r>
-      <w:r>
-        <w:t xml:space="preserve">provides parts and control systems for high school robotics teams </w:t>
-      </w:r>
-      <w:r>
-        <w:t xml:space="preserve">participating in the FIRST Tech Challenge. While there, I worked on various projects ranging from improving a robotics kit meant to be used to teach robotics in the classroom to developing example robots using </w:t>
-      </w:r>
-      <w:r>
-        <w:t>only Rev parts</w:t>
-      </w:r>
-      <w:r>
-        <w:t xml:space="preserve">. One of these example robots was a working Wall-E robot which was </w:t>
-      </w:r>
-      <w:r>
-        <w:t>developed</w:t>
+        <w:t>Du</w:t>
       </w:r>
       <w:bookmarkStart w:id="0" w:name="_GoBack"/>
       <w:bookmarkEnd w:id="0"/>
       <w:r>
+        <w:t>ring the summers of 2016 and 2017</w:t>
+      </w:r>
+      <w:r>
+        <w:t>,</w:t>
+      </w:r>
+      <w:r>
+        <w:t xml:space="preserve"> I worked at Rev Robotics, an educational robotics company which </w:t>
+      </w:r>
+      <w:r>
+        <w:t xml:space="preserve">provides parts and control systems for high school robotics teams </w:t>
+      </w:r>
+      <w:r>
+        <w:t xml:space="preserve">participating in the FIRST Tech Challenge. While there, I worked on various projects ranging from improving a robotics kit meant to be used to teach robotics in the classroom to developing example robots using </w:t>
+      </w:r>
+      <w:r>
+        <w:t xml:space="preserve">only Rev </w:t>
+      </w:r>
+      <w:proofErr w:type="gramStart"/>
+      <w:r>
+        <w:t>parts</w:t>
+      </w:r>
+      <w:proofErr w:type="gramEnd"/>
+      <w:r>
+        <w:t xml:space="preserve">. One of these example robots was a working Wall-E robot which was </w:t>
+      </w:r>
+      <w:r>
+        <w:t>developed</w:t>
+      </w:r>
+      <w:r>
         <w:t xml:space="preserve"> for promotional purposes. </w:t>
       </w:r>
     </w:p>
@@ -40,6 +48,15 @@
       <w:pPr>
         <w:ind w:firstLine="720"/>
       </w:pPr>
+      <w:r>
+        <w:t xml:space="preserve">I designed this robot from the ground up using only Rev Robotics parts and a Wall-E toy to base my measurements off of. </w:t>
+      </w:r>
+      <w:r>
+        <w:t xml:space="preserve">From there, I completed entire CAD model prior to assembly in order to ensure all the tight tolerances would work before building the actual robot. </w:t>
+      </w:r>
+      <w:r>
+        <w:t xml:space="preserve">At completion Wall-E was able to drive around, fully articulate its head and neck, move its arms around, and open and close its flap. In total the Wall-E robot took 3 days to design and 2 days to build. </w:t>
+      </w:r>
     </w:p>
     <w:p>
       <w:pPr>
@@ -56,6 +73,44 @@
         <w:ind w:firstLine="720"/>
       </w:pPr>
     </w:p>
+    <w:p>
+      <w:pPr>
+        <w:ind w:firstLine="720"/>
+      </w:pPr>
+      <w:r>
+        <w:t>As I was using a</w:t>
+      </w:r>
+      <w:r>
+        <w:t xml:space="preserve"> set</w:t>
+      </w:r>
+      <w:r>
+        <w:t xml:space="preserve"> build system to create this robot, I began by using the 3 sizes of wheels to determine my scale factors, resulting in two possible scale configurations.</w:t>
+      </w:r>
+      <w:r>
+        <w:t xml:space="preserve"> </w:t>
+      </w:r>
+      <w:r>
+        <w:t>I selected the smaller option which resulted in a very compact robot with very little tolerance</w:t>
+      </w:r>
+    </w:p>
+    <w:p>
+      <w:pPr>
+        <w:ind w:firstLine="720"/>
+      </w:pPr>
+    </w:p>
+    <w:p>
+      <w:pPr>
+        <w:ind w:firstLine="720"/>
+      </w:pPr>
+    </w:p>
+    <w:p>
+      <w:pPr>
+        <w:ind w:firstLine="720"/>
+      </w:pPr>
+    </w:p>
+    <w:p/>
+    <w:p/>
+    <w:p/>
     <w:p/>
     <w:p>
       <w:r>

</xml_diff>

<commit_message>
Style Reached Satisfactory and Mobile Friendly
</commit_message>
<xml_diff>
--- a/Content/Wall-E.docx
+++ b/Content/Wall-E.docx
@@ -7,55 +7,56 @@
         <w:ind w:firstLine="720"/>
       </w:pPr>
       <w:r>
-        <w:t>Du</w:t>
+        <w:t>During the summers of 2016 and 2017</w:t>
+      </w:r>
+      <w:r>
+        <w:t>,</w:t>
+      </w:r>
+      <w:r>
+        <w:t xml:space="preserve"> I worked at Rev Robotics, an educational robotics company which </w:t>
+      </w:r>
+      <w:r>
+        <w:t xml:space="preserve">provides parts and control systems for high school robotics teams </w:t>
+      </w:r>
+      <w:r>
+        <w:t xml:space="preserve">participating in the FIRST Tech Challenge. While there, I worked on various projects ranging from improving a robotics kit meant to be used to teach robotics in the classroom to developing example robots using </w:t>
+      </w:r>
+      <w:r>
+        <w:t>only Rev parts</w:t>
+      </w:r>
+      <w:r>
+        <w:t xml:space="preserve">. One of these example robots was a working Wall-E robot which was </w:t>
+      </w:r>
+      <w:r>
+        <w:t>developed</w:t>
+      </w:r>
+      <w:r>
+        <w:t xml:space="preserve"> for promotional purposes. </w:t>
+      </w:r>
+    </w:p>
+    <w:p>
+      <w:pPr>
+        <w:ind w:firstLine="720"/>
+      </w:pPr>
+      <w:r>
+        <w:t xml:space="preserve">I designed this robot from the ground up using only Rev Robotics parts and a Wall-E toy to base my measurements off of. </w:t>
+      </w:r>
+      <w:r>
+        <w:t xml:space="preserve">From there, I completed </w:t>
+      </w:r>
+      <w:r>
+        <w:t xml:space="preserve">the </w:t>
       </w:r>
       <w:bookmarkStart w:id="0" w:name="_GoBack"/>
       <w:bookmarkEnd w:id="0"/>
       <w:r>
-        <w:t>ring the summers of 2016 and 2017</w:t>
-      </w:r>
-      <w:r>
-        <w:t>,</w:t>
-      </w:r>
-      <w:r>
-        <w:t xml:space="preserve"> I worked at Rev Robotics, an educational robotics company which </w:t>
-      </w:r>
-      <w:r>
-        <w:t xml:space="preserve">provides parts and control systems for high school robotics teams </w:t>
-      </w:r>
-      <w:r>
-        <w:t xml:space="preserve">participating in the FIRST Tech Challenge. While there, I worked on various projects ranging from improving a robotics kit meant to be used to teach robotics in the classroom to developing example robots using </w:t>
-      </w:r>
-      <w:r>
-        <w:t xml:space="preserve">only Rev </w:t>
-      </w:r>
-      <w:proofErr w:type="gramStart"/>
-      <w:r>
-        <w:t>parts</w:t>
-      </w:r>
-      <w:proofErr w:type="gramEnd"/>
-      <w:r>
-        <w:t xml:space="preserve">. One of these example robots was a working Wall-E robot which was </w:t>
-      </w:r>
-      <w:r>
-        <w:t>developed</w:t>
-      </w:r>
-      <w:r>
-        <w:t xml:space="preserve"> for promotional purposes. </w:t>
-      </w:r>
-    </w:p>
-    <w:p>
-      <w:pPr>
-        <w:ind w:firstLine="720"/>
-      </w:pPr>
-      <w:r>
-        <w:t xml:space="preserve">I designed this robot from the ground up using only Rev Robotics parts and a Wall-E toy to base my measurements off of. </w:t>
-      </w:r>
-      <w:r>
-        <w:t xml:space="preserve">From there, I completed entire CAD model prior to assembly in order to ensure all the tight tolerances would work before building the actual robot. </w:t>
-      </w:r>
-      <w:r>
-        <w:t xml:space="preserve">At completion Wall-E was able to drive around, fully articulate its head and neck, move its arms around, and open and close its flap. In total the Wall-E robot took 3 days to design and 2 days to build. </w:t>
+        <w:t xml:space="preserve">entire CAD model prior to assembly in order to ensure all the tight tolerances would work before building the actual robot. </w:t>
+      </w:r>
+      <w:r>
+        <w:t>At completion Wall-E was able to drive around, fully articulate its head and neck, move its arms aroun</w:t>
+      </w:r>
+      <w:r>
+        <w:t>d, and open and close its flap.</w:t>
       </w:r>
     </w:p>
     <w:p>

</xml_diff>